<commit_message>
Complete documentation and export project to .m file
</commit_message>
<xml_diff>
--- a/doc.docx
+++ b/doc.docx
@@ -34,7 +34,27 @@
     </w:p>
     <w:p>
       <w:r>
-        <w:t>Projekt pozwala na wczytywanie obrazów i ich binaryzację:</w:t>
+        <w:t>Projekt pozwala na wczytywanie obrazów</w:t>
+      </w:r>
+      <w:r>
+        <w:t>,</w:t>
+      </w:r>
+      <w:r>
+        <w:t xml:space="preserve"> binaryzację</w:t>
+      </w:r>
+      <w:r>
+        <w:t xml:space="preserve"> oraz na zam</w:t>
+      </w:r>
+      <w:bookmarkStart w:id="0" w:name="_GoBack"/>
+      <w:bookmarkEnd w:id="0"/>
+      <w:r>
+        <w:t xml:space="preserve">ianę </w:t>
+      </w:r>
+      <w:r>
+        <w:t>kolorów tła i sygnału na obrazie</w:t>
+      </w:r>
+      <w:r>
+        <w:t>:</w:t>
       </w:r>
     </w:p>
     <w:p>
@@ -83,10 +103,7 @@
       </w:r>
       <w:proofErr w:type="spellEnd"/>
     </w:p>
-    <w:p>
-      <w:bookmarkStart w:id="0" w:name="_GoBack"/>
-      <w:bookmarkEnd w:id="0"/>
-    </w:p>
+    <w:p/>
     <w:p>
       <w:pPr>
         <w:pStyle w:val="Akapitzlist"/>
@@ -146,6 +163,78 @@
         <w:t>Otsu</w:t>
       </w:r>
       <w:proofErr w:type="spellEnd"/>
+      <w:r>
+        <w:t xml:space="preserve"> – minimalizacja wariancji wewnątrzklasowych</w:t>
+      </w:r>
+    </w:p>
+    <w:p>
+      <w:pPr>
+        <w:keepNext/>
+      </w:pPr>
+      <w:r>
+        <w:rPr>
+          <w:noProof/>
+        </w:rPr>
+        <w:drawing>
+          <wp:inline distT="0" distB="0" distL="0" distR="0" wp14:anchorId="286BEED2" wp14:editId="4012F1E7">
+            <wp:extent cx="4043246" cy="4049486"/>
+            <wp:effectExtent l="0" t="0" r="0" b="8255"/>
+            <wp:docPr id="1" name="Obraz 1"/>
+            <wp:cNvGraphicFramePr>
+              <a:graphicFrameLocks xmlns:a="http://schemas.openxmlformats.org/drawingml/2006/main" noChangeAspect="1"/>
+            </wp:cNvGraphicFramePr>
+            <a:graphic xmlns:a="http://schemas.openxmlformats.org/drawingml/2006/main">
+              <a:graphicData uri="http://schemas.openxmlformats.org/drawingml/2006/picture">
+                <pic:pic xmlns:pic="http://schemas.openxmlformats.org/drawingml/2006/picture">
+                  <pic:nvPicPr>
+                    <pic:cNvPr id="1" name=""/>
+                    <pic:cNvPicPr/>
+                  </pic:nvPicPr>
+                  <pic:blipFill>
+                    <a:blip r:embed="rId5"/>
+                    <a:stretch>
+                      <a:fillRect/>
+                    </a:stretch>
+                  </pic:blipFill>
+                  <pic:spPr>
+                    <a:xfrm>
+                      <a:off x="0" y="0"/>
+                      <a:ext cx="4051032" cy="4057284"/>
+                    </a:xfrm>
+                    <a:prstGeom prst="rect">
+                      <a:avLst/>
+                    </a:prstGeom>
+                  </pic:spPr>
+                </pic:pic>
+              </a:graphicData>
+            </a:graphic>
+          </wp:inline>
+        </w:drawing>
+      </w:r>
+    </w:p>
+    <w:p>
+      <w:pPr>
+        <w:pStyle w:val="Legenda"/>
+      </w:pPr>
+      <w:r>
+        <w:t xml:space="preserve">Rysunek </w:t>
+      </w:r>
+      <w:fldSimple w:instr=" SEQ Rysunek \* ARABIC ">
+        <w:r>
+          <w:rPr>
+            <w:noProof/>
+          </w:rPr>
+          <w:t>1</w:t>
+        </w:r>
+      </w:fldSimple>
+      <w:r>
+        <w:t xml:space="preserve"> Kod metody </w:t>
+      </w:r>
+      <w:proofErr w:type="spellStart"/>
+      <w:r>
+        <w:t>Otsu</w:t>
+      </w:r>
+      <w:proofErr w:type="spellEnd"/>
     </w:p>
     <w:p>
       <w:pPr>
@@ -160,6 +249,86 @@
         <w:t>Adaptive</w:t>
       </w:r>
       <w:proofErr w:type="spellEnd"/>
+      <w:r>
+        <w:t xml:space="preserve"> </w:t>
+      </w:r>
+    </w:p>
+    <w:p>
+      <w:pPr>
+        <w:pStyle w:val="Akapitzlist"/>
+        <w:keepNext/>
+      </w:pPr>
+      <w:r>
+        <w:rPr>
+          <w:noProof/>
+        </w:rPr>
+        <w:lastRenderedPageBreak/>
+        <w:drawing>
+          <wp:inline distT="0" distB="0" distL="0" distR="0" wp14:anchorId="1671BE8C" wp14:editId="2BDAA4BE">
+            <wp:extent cx="3799115" cy="2864831"/>
+            <wp:effectExtent l="0" t="0" r="0" b="0"/>
+            <wp:docPr id="3" name="Obraz 3"/>
+            <wp:cNvGraphicFramePr>
+              <a:graphicFrameLocks xmlns:a="http://schemas.openxmlformats.org/drawingml/2006/main" noChangeAspect="1"/>
+            </wp:cNvGraphicFramePr>
+            <a:graphic xmlns:a="http://schemas.openxmlformats.org/drawingml/2006/main">
+              <a:graphicData uri="http://schemas.openxmlformats.org/drawingml/2006/picture">
+                <pic:pic xmlns:pic="http://schemas.openxmlformats.org/drawingml/2006/picture">
+                  <pic:nvPicPr>
+                    <pic:cNvPr id="1" name=""/>
+                    <pic:cNvPicPr/>
+                  </pic:nvPicPr>
+                  <pic:blipFill>
+                    <a:blip r:embed="rId6"/>
+                    <a:stretch>
+                      <a:fillRect/>
+                    </a:stretch>
+                  </pic:blipFill>
+                  <pic:spPr>
+                    <a:xfrm>
+                      <a:off x="0" y="0"/>
+                      <a:ext cx="3824910" cy="2884282"/>
+                    </a:xfrm>
+                    <a:prstGeom prst="rect">
+                      <a:avLst/>
+                    </a:prstGeom>
+                  </pic:spPr>
+                </pic:pic>
+              </a:graphicData>
+            </a:graphic>
+          </wp:inline>
+        </w:drawing>
+      </w:r>
+    </w:p>
+    <w:p>
+      <w:pPr>
+        <w:pStyle w:val="Legenda"/>
+      </w:pPr>
+      <w:r>
+        <w:t xml:space="preserve">Rysunek </w:t>
+      </w:r>
+      <w:fldSimple w:instr=" SEQ Rysunek \* ARABIC ">
+        <w:r>
+          <w:rPr>
+            <w:noProof/>
+          </w:rPr>
+          <w:t>2</w:t>
+        </w:r>
+      </w:fldSimple>
+      <w:r>
+        <w:t xml:space="preserve"> Kod metody </w:t>
+      </w:r>
+      <w:proofErr w:type="spellStart"/>
+      <w:r>
+        <w:t>Adaptiv</w:t>
+      </w:r>
+      <w:r>
+        <w:t>e</w:t>
+      </w:r>
+      <w:proofErr w:type="spellEnd"/>
+      <w:r>
+        <w:t>.</w:t>
+      </w:r>
     </w:p>
     <w:p/>
     <w:p>
@@ -171,7 +340,140 @@
         </w:numPr>
       </w:pPr>
       <w:r>
-        <w:t>Nie działające komponenty:</w:t>
+        <w:t>Wadliwe</w:t>
+      </w:r>
+      <w:r>
+        <w:t xml:space="preserve"> komponenty:</w:t>
+      </w:r>
+    </w:p>
+    <w:p>
+      <w:r>
+        <w:t xml:space="preserve">Algorytm </w:t>
+      </w:r>
+      <w:proofErr w:type="spellStart"/>
+      <w:r>
+        <w:t>adaptive</w:t>
+      </w:r>
+      <w:proofErr w:type="spellEnd"/>
+      <w:r>
+        <w:t xml:space="preserve">: </w:t>
+      </w:r>
+    </w:p>
+    <w:p>
+      <w:pPr>
+        <w:pStyle w:val="Akapitzlist"/>
+        <w:numPr>
+          <w:ilvl w:val="0"/>
+          <w:numId w:val="3"/>
+        </w:numPr>
+      </w:pPr>
+      <w:r>
+        <w:t>Dla dużych obrazów czas czekania na wynik będzie wydłużony.</w:t>
+      </w:r>
+    </w:p>
+    <w:p>
+      <w:pPr>
+        <w:pStyle w:val="Akapitzlist"/>
+        <w:numPr>
+          <w:ilvl w:val="0"/>
+          <w:numId w:val="6"/>
+        </w:numPr>
+      </w:pPr>
+      <w:r>
+        <w:t>Algorytm działa wadliwie dla obrazów stosunkowo łatwych do binaryzacji</w:t>
+      </w:r>
+    </w:p>
+    <w:p>
+      <w:pPr>
+        <w:pStyle w:val="Akapitzlist"/>
+      </w:pPr>
+    </w:p>
+    <w:p>
+      <w:pPr>
+        <w:pStyle w:val="Akapitzlist"/>
+        <w:numPr>
+          <w:ilvl w:val="0"/>
+          <w:numId w:val="1"/>
+        </w:numPr>
+      </w:pPr>
+      <w:r>
+        <w:t>Wygląd GUI:</w:t>
+      </w:r>
+    </w:p>
+    <w:p>
+      <w:pPr>
+        <w:keepNext/>
+      </w:pPr>
+      <w:r>
+        <w:rPr>
+          <w:noProof/>
+        </w:rPr>
+        <w:drawing>
+          <wp:inline distT="0" distB="0" distL="0" distR="0" wp14:anchorId="21450C4F" wp14:editId="728E27E7">
+            <wp:extent cx="5000367" cy="3347358"/>
+            <wp:effectExtent l="0" t="0" r="0" b="5715"/>
+            <wp:docPr id="4" name="Obraz 4"/>
+            <wp:cNvGraphicFramePr>
+              <a:graphicFrameLocks xmlns:a="http://schemas.openxmlformats.org/drawingml/2006/main" noChangeAspect="1"/>
+            </wp:cNvGraphicFramePr>
+            <a:graphic xmlns:a="http://schemas.openxmlformats.org/drawingml/2006/main">
+              <a:graphicData uri="http://schemas.openxmlformats.org/drawingml/2006/picture">
+                <pic:pic xmlns:pic="http://schemas.openxmlformats.org/drawingml/2006/picture">
+                  <pic:nvPicPr>
+                    <pic:cNvPr id="1" name=""/>
+                    <pic:cNvPicPr/>
+                  </pic:nvPicPr>
+                  <pic:blipFill>
+                    <a:blip r:embed="rId7"/>
+                    <a:stretch>
+                      <a:fillRect/>
+                    </a:stretch>
+                  </pic:blipFill>
+                  <pic:spPr>
+                    <a:xfrm>
+                      <a:off x="0" y="0"/>
+                      <a:ext cx="5021798" cy="3361704"/>
+                    </a:xfrm>
+                    <a:prstGeom prst="rect">
+                      <a:avLst/>
+                    </a:prstGeom>
+                  </pic:spPr>
+                </pic:pic>
+              </a:graphicData>
+            </a:graphic>
+          </wp:inline>
+        </w:drawing>
+      </w:r>
+    </w:p>
+    <w:p>
+      <w:pPr>
+        <w:pStyle w:val="Legenda"/>
+      </w:pPr>
+      <w:r>
+        <w:t xml:space="preserve">Rysunek </w:t>
+      </w:r>
+      <w:fldSimple w:instr=" SEQ Rysunek \* ARABIC ">
+        <w:r>
+          <w:rPr>
+            <w:noProof/>
+          </w:rPr>
+          <w:t>3</w:t>
+        </w:r>
+      </w:fldSimple>
+      <w:r>
+        <w:t xml:space="preserve"> Wygląd GUI</w:t>
+      </w:r>
+    </w:p>
+    <w:p>
+      <w:pPr>
+        <w:pStyle w:val="Akapitzlist"/>
+        <w:numPr>
+          <w:ilvl w:val="0"/>
+          <w:numId w:val="1"/>
+        </w:numPr>
+      </w:pPr>
+      <w:r>
+        <w:t>Twórcy:</w:t>
       </w:r>
     </w:p>
     <w:p>
@@ -183,40 +485,7 @@
         </w:numPr>
       </w:pPr>
       <w:r>
-        <w:t xml:space="preserve">Algorytm </w:t>
-      </w:r>
-      <w:proofErr w:type="spellStart"/>
-      <w:r>
-        <w:t>adaptive</w:t>
-      </w:r>
-      <w:proofErr w:type="spellEnd"/>
-      <w:r>
-        <w:t xml:space="preserve"> </w:t>
-      </w:r>
-    </w:p>
-    <w:p/>
-    <w:p>
-      <w:pPr>
-        <w:pStyle w:val="Akapitzlist"/>
-        <w:numPr>
-          <w:ilvl w:val="0"/>
-          <w:numId w:val="1"/>
-        </w:numPr>
-      </w:pPr>
-      <w:r>
-        <w:t>Twórcy:</w:t>
-      </w:r>
-    </w:p>
-    <w:p/>
-    <w:p>
-      <w:pPr>
-        <w:pStyle w:val="Akapitzlist"/>
-        <w:numPr>
-          <w:ilvl w:val="0"/>
-          <w:numId w:val="4"/>
-        </w:numPr>
-      </w:pPr>
-      <w:r>
+        <w:lastRenderedPageBreak/>
         <w:t>Michał Leszczyński</w:t>
       </w:r>
     </w:p>
@@ -388,6 +657,119 @@
     </w:lvl>
   </w:abstractNum>
   <w:abstractNum w:abstractNumId="1" w15:restartNumberingAfterBreak="0">
+    <w:nsid w:val="04CE1416"/>
+    <w:multiLevelType w:val="hybridMultilevel"/>
+    <w:tmpl w:val="9A12537C"/>
+    <w:lvl w:ilvl="0" w:tplc="04150001">
+      <w:start w:val="1"/>
+      <w:numFmt w:val="bullet"/>
+      <w:lvlText w:val=""/>
+      <w:lvlJc w:val="left"/>
+      <w:pPr>
+        <w:ind w:left="720" w:hanging="360"/>
+      </w:pPr>
+      <w:rPr>
+        <w:rFonts w:ascii="Symbol" w:hAnsi="Symbol" w:hint="default"/>
+      </w:rPr>
+    </w:lvl>
+    <w:lvl w:ilvl="1" w:tplc="04150003" w:tentative="1">
+      <w:start w:val="1"/>
+      <w:numFmt w:val="bullet"/>
+      <w:lvlText w:val="o"/>
+      <w:lvlJc w:val="left"/>
+      <w:pPr>
+        <w:ind w:left="1440" w:hanging="360"/>
+      </w:pPr>
+      <w:rPr>
+        <w:rFonts w:ascii="Courier New" w:hAnsi="Courier New" w:cs="Courier New" w:hint="default"/>
+      </w:rPr>
+    </w:lvl>
+    <w:lvl w:ilvl="2" w:tplc="04150005" w:tentative="1">
+      <w:start w:val="1"/>
+      <w:numFmt w:val="bullet"/>
+      <w:lvlText w:val=""/>
+      <w:lvlJc w:val="left"/>
+      <w:pPr>
+        <w:ind w:left="2160" w:hanging="360"/>
+      </w:pPr>
+      <w:rPr>
+        <w:rFonts w:ascii="Wingdings" w:hAnsi="Wingdings" w:hint="default"/>
+      </w:rPr>
+    </w:lvl>
+    <w:lvl w:ilvl="3" w:tplc="04150001" w:tentative="1">
+      <w:start w:val="1"/>
+      <w:numFmt w:val="bullet"/>
+      <w:lvlText w:val=""/>
+      <w:lvlJc w:val="left"/>
+      <w:pPr>
+        <w:ind w:left="2880" w:hanging="360"/>
+      </w:pPr>
+      <w:rPr>
+        <w:rFonts w:ascii="Symbol" w:hAnsi="Symbol" w:hint="default"/>
+      </w:rPr>
+    </w:lvl>
+    <w:lvl w:ilvl="4" w:tplc="04150003" w:tentative="1">
+      <w:start w:val="1"/>
+      <w:numFmt w:val="bullet"/>
+      <w:lvlText w:val="o"/>
+      <w:lvlJc w:val="left"/>
+      <w:pPr>
+        <w:ind w:left="3600" w:hanging="360"/>
+      </w:pPr>
+      <w:rPr>
+        <w:rFonts w:ascii="Courier New" w:hAnsi="Courier New" w:cs="Courier New" w:hint="default"/>
+      </w:rPr>
+    </w:lvl>
+    <w:lvl w:ilvl="5" w:tplc="04150005" w:tentative="1">
+      <w:start w:val="1"/>
+      <w:numFmt w:val="bullet"/>
+      <w:lvlText w:val=""/>
+      <w:lvlJc w:val="left"/>
+      <w:pPr>
+        <w:ind w:left="4320" w:hanging="360"/>
+      </w:pPr>
+      <w:rPr>
+        <w:rFonts w:ascii="Wingdings" w:hAnsi="Wingdings" w:hint="default"/>
+      </w:rPr>
+    </w:lvl>
+    <w:lvl w:ilvl="6" w:tplc="04150001" w:tentative="1">
+      <w:start w:val="1"/>
+      <w:numFmt w:val="bullet"/>
+      <w:lvlText w:val=""/>
+      <w:lvlJc w:val="left"/>
+      <w:pPr>
+        <w:ind w:left="5040" w:hanging="360"/>
+      </w:pPr>
+      <w:rPr>
+        <w:rFonts w:ascii="Symbol" w:hAnsi="Symbol" w:hint="default"/>
+      </w:rPr>
+    </w:lvl>
+    <w:lvl w:ilvl="7" w:tplc="04150003" w:tentative="1">
+      <w:start w:val="1"/>
+      <w:numFmt w:val="bullet"/>
+      <w:lvlText w:val="o"/>
+      <w:lvlJc w:val="left"/>
+      <w:pPr>
+        <w:ind w:left="5760" w:hanging="360"/>
+      </w:pPr>
+      <w:rPr>
+        <w:rFonts w:ascii="Courier New" w:hAnsi="Courier New" w:cs="Courier New" w:hint="default"/>
+      </w:rPr>
+    </w:lvl>
+    <w:lvl w:ilvl="8" w:tplc="04150005" w:tentative="1">
+      <w:start w:val="1"/>
+      <w:numFmt w:val="bullet"/>
+      <w:lvlText w:val=""/>
+      <w:lvlJc w:val="left"/>
+      <w:pPr>
+        <w:ind w:left="6480" w:hanging="360"/>
+      </w:pPr>
+      <w:rPr>
+        <w:rFonts w:ascii="Wingdings" w:hAnsi="Wingdings" w:hint="default"/>
+      </w:rPr>
+    </w:lvl>
+  </w:abstractNum>
+  <w:abstractNum w:abstractNumId="2" w15:restartNumberingAfterBreak="0">
     <w:nsid w:val="17D56C71"/>
     <w:multiLevelType w:val="hybridMultilevel"/>
     <w:tmpl w:val="E3D4C37E"/>
@@ -400,7 +782,7 @@
         <w:ind w:left="720" w:hanging="360"/>
       </w:pPr>
     </w:lvl>
-    <w:lvl w:ilvl="1" w:tplc="04150019" w:tentative="1">
+    <w:lvl w:ilvl="1" w:tplc="04150019">
       <w:start w:val="1"/>
       <w:numFmt w:val="lowerLetter"/>
       <w:lvlText w:val="%2."/>
@@ -473,7 +855,120 @@
       </w:pPr>
     </w:lvl>
   </w:abstractNum>
-  <w:abstractNum w:abstractNumId="2" w15:restartNumberingAfterBreak="0">
+  <w:abstractNum w:abstractNumId="3" w15:restartNumberingAfterBreak="0">
+    <w:nsid w:val="247B3FAC"/>
+    <w:multiLevelType w:val="hybridMultilevel"/>
+    <w:tmpl w:val="B6C89A68"/>
+    <w:lvl w:ilvl="0" w:tplc="04150001">
+      <w:start w:val="1"/>
+      <w:numFmt w:val="bullet"/>
+      <w:lvlText w:val=""/>
+      <w:lvlJc w:val="left"/>
+      <w:pPr>
+        <w:ind w:left="1440" w:hanging="360"/>
+      </w:pPr>
+      <w:rPr>
+        <w:rFonts w:ascii="Symbol" w:hAnsi="Symbol" w:hint="default"/>
+      </w:rPr>
+    </w:lvl>
+    <w:lvl w:ilvl="1" w:tplc="04150003" w:tentative="1">
+      <w:start w:val="1"/>
+      <w:numFmt w:val="bullet"/>
+      <w:lvlText w:val="o"/>
+      <w:lvlJc w:val="left"/>
+      <w:pPr>
+        <w:ind w:left="2160" w:hanging="360"/>
+      </w:pPr>
+      <w:rPr>
+        <w:rFonts w:ascii="Courier New" w:hAnsi="Courier New" w:cs="Courier New" w:hint="default"/>
+      </w:rPr>
+    </w:lvl>
+    <w:lvl w:ilvl="2" w:tplc="04150005" w:tentative="1">
+      <w:start w:val="1"/>
+      <w:numFmt w:val="bullet"/>
+      <w:lvlText w:val=""/>
+      <w:lvlJc w:val="left"/>
+      <w:pPr>
+        <w:ind w:left="2880" w:hanging="360"/>
+      </w:pPr>
+      <w:rPr>
+        <w:rFonts w:ascii="Wingdings" w:hAnsi="Wingdings" w:hint="default"/>
+      </w:rPr>
+    </w:lvl>
+    <w:lvl w:ilvl="3" w:tplc="04150001" w:tentative="1">
+      <w:start w:val="1"/>
+      <w:numFmt w:val="bullet"/>
+      <w:lvlText w:val=""/>
+      <w:lvlJc w:val="left"/>
+      <w:pPr>
+        <w:ind w:left="3600" w:hanging="360"/>
+      </w:pPr>
+      <w:rPr>
+        <w:rFonts w:ascii="Symbol" w:hAnsi="Symbol" w:hint="default"/>
+      </w:rPr>
+    </w:lvl>
+    <w:lvl w:ilvl="4" w:tplc="04150003" w:tentative="1">
+      <w:start w:val="1"/>
+      <w:numFmt w:val="bullet"/>
+      <w:lvlText w:val="o"/>
+      <w:lvlJc w:val="left"/>
+      <w:pPr>
+        <w:ind w:left="4320" w:hanging="360"/>
+      </w:pPr>
+      <w:rPr>
+        <w:rFonts w:ascii="Courier New" w:hAnsi="Courier New" w:cs="Courier New" w:hint="default"/>
+      </w:rPr>
+    </w:lvl>
+    <w:lvl w:ilvl="5" w:tplc="04150005" w:tentative="1">
+      <w:start w:val="1"/>
+      <w:numFmt w:val="bullet"/>
+      <w:lvlText w:val=""/>
+      <w:lvlJc w:val="left"/>
+      <w:pPr>
+        <w:ind w:left="5040" w:hanging="360"/>
+      </w:pPr>
+      <w:rPr>
+        <w:rFonts w:ascii="Wingdings" w:hAnsi="Wingdings" w:hint="default"/>
+      </w:rPr>
+    </w:lvl>
+    <w:lvl w:ilvl="6" w:tplc="04150001" w:tentative="1">
+      <w:start w:val="1"/>
+      <w:numFmt w:val="bullet"/>
+      <w:lvlText w:val=""/>
+      <w:lvlJc w:val="left"/>
+      <w:pPr>
+        <w:ind w:left="5760" w:hanging="360"/>
+      </w:pPr>
+      <w:rPr>
+        <w:rFonts w:ascii="Symbol" w:hAnsi="Symbol" w:hint="default"/>
+      </w:rPr>
+    </w:lvl>
+    <w:lvl w:ilvl="7" w:tplc="04150003" w:tentative="1">
+      <w:start w:val="1"/>
+      <w:numFmt w:val="bullet"/>
+      <w:lvlText w:val="o"/>
+      <w:lvlJc w:val="left"/>
+      <w:pPr>
+        <w:ind w:left="6480" w:hanging="360"/>
+      </w:pPr>
+      <w:rPr>
+        <w:rFonts w:ascii="Courier New" w:hAnsi="Courier New" w:cs="Courier New" w:hint="default"/>
+      </w:rPr>
+    </w:lvl>
+    <w:lvl w:ilvl="8" w:tplc="04150005" w:tentative="1">
+      <w:start w:val="1"/>
+      <w:numFmt w:val="bullet"/>
+      <w:lvlText w:val=""/>
+      <w:lvlJc w:val="left"/>
+      <w:pPr>
+        <w:ind w:left="7200" w:hanging="360"/>
+      </w:pPr>
+      <w:rPr>
+        <w:rFonts w:ascii="Wingdings" w:hAnsi="Wingdings" w:hint="default"/>
+      </w:rPr>
+    </w:lvl>
+  </w:abstractNum>
+  <w:abstractNum w:abstractNumId="4" w15:restartNumberingAfterBreak="0">
     <w:nsid w:val="6A9F2325"/>
     <w:multiLevelType w:val="hybridMultilevel"/>
     <w:tmpl w:val="D604DBEC"/>
@@ -586,10 +1081,10 @@
       </w:rPr>
     </w:lvl>
   </w:abstractNum>
-  <w:abstractNum w:abstractNumId="3" w15:restartNumberingAfterBreak="0">
+  <w:abstractNum w:abstractNumId="5" w15:restartNumberingAfterBreak="0">
     <w:nsid w:val="6FF2735F"/>
     <w:multiLevelType w:val="hybridMultilevel"/>
-    <w:tmpl w:val="CC5C5AD8"/>
+    <w:tmpl w:val="84E6CA6E"/>
     <w:lvl w:ilvl="0" w:tplc="04150001">
       <w:start w:val="1"/>
       <w:numFmt w:val="bullet"/>
@@ -700,16 +1195,22 @@
     </w:lvl>
   </w:abstractNum>
   <w:num w:numId="1">
-    <w:abstractNumId w:val="1"/>
+    <w:abstractNumId w:val="2"/>
   </w:num>
   <w:num w:numId="2">
     <w:abstractNumId w:val="0"/>
   </w:num>
   <w:num w:numId="3">
+    <w:abstractNumId w:val="5"/>
+  </w:num>
+  <w:num w:numId="4">
+    <w:abstractNumId w:val="4"/>
+  </w:num>
+  <w:num w:numId="5">
     <w:abstractNumId w:val="3"/>
   </w:num>
-  <w:num w:numId="4">
-    <w:abstractNumId w:val="2"/>
+  <w:num w:numId="6">
+    <w:abstractNumId w:val="1"/>
   </w:num>
 </w:numbering>
 </file>
@@ -1150,6 +1651,55 @@
       <w:contextualSpacing/>
     </w:pPr>
   </w:style>
+  <w:style w:type="paragraph" w:styleId="Tekstdymka">
+    <w:name w:val="Balloon Text"/>
+    <w:basedOn w:val="Normalny"/>
+    <w:link w:val="TekstdymkaZnak"/>
+    <w:uiPriority w:val="99"/>
+    <w:semiHidden/>
+    <w:unhideWhenUsed/>
+    <w:rsid w:val="00165788"/>
+    <w:pPr>
+      <w:spacing w:after="0" w:line="240" w:lineRule="auto"/>
+    </w:pPr>
+    <w:rPr>
+      <w:rFonts w:ascii="Segoe UI" w:hAnsi="Segoe UI" w:cs="Segoe UI"/>
+      <w:sz w:val="18"/>
+      <w:szCs w:val="18"/>
+    </w:rPr>
+  </w:style>
+  <w:style w:type="character" w:customStyle="1" w:styleId="TekstdymkaZnak">
+    <w:name w:val="Tekst dymka Znak"/>
+    <w:basedOn w:val="Domylnaczcionkaakapitu"/>
+    <w:link w:val="Tekstdymka"/>
+    <w:uiPriority w:val="99"/>
+    <w:semiHidden/>
+    <w:rsid w:val="00165788"/>
+    <w:rPr>
+      <w:rFonts w:ascii="Segoe UI" w:hAnsi="Segoe UI" w:cs="Segoe UI"/>
+      <w:sz w:val="18"/>
+      <w:szCs w:val="18"/>
+    </w:rPr>
+  </w:style>
+  <w:style w:type="paragraph" w:styleId="Legenda">
+    <w:name w:val="caption"/>
+    <w:basedOn w:val="Normalny"/>
+    <w:next w:val="Normalny"/>
+    <w:uiPriority w:val="35"/>
+    <w:unhideWhenUsed/>
+    <w:qFormat/>
+    <w:rsid w:val="00165788"/>
+    <w:pPr>
+      <w:spacing w:after="200" w:line="240" w:lineRule="auto"/>
+    </w:pPr>
+    <w:rPr>
+      <w:i/>
+      <w:iCs/>
+      <w:color w:val="44546A" w:themeColor="text2"/>
+      <w:sz w:val="18"/>
+      <w:szCs w:val="18"/>
+    </w:rPr>
+  </w:style>
 </w:styles>
 </file>
 

</xml_diff>